<commit_message>
added interaction diagram for PlayerFeedAction and SearchItemAction execute method and VendingMachine choose method
</commit_message>
<xml_diff>
--- a/docs/Assignment 3 docs/Interaction diagrams Assignment 3.docx
+++ b/docs/Assignment 3 docs/Interaction diagrams Assignment 3.docx
@@ -397,22 +397,201 @@
     <w:p/>
     <w:p/>
     <w:p/>
-    <w:p/>
-    <w:p/>
-    <w:p/>
-    <w:p/>
-    <w:p/>
-    <w:p/>
-    <w:p/>
-    <w:p/>
-    <w:p/>
-    <w:p/>
-    <w:p/>
-    <w:p/>
-    <w:p/>
-    <w:p/>
-    <w:p/>
-    <w:p/>
+    <w:p>
+      <w:r>
+        <w:lastRenderedPageBreak/>
+        <w:t xml:space="preserve">Sequence diagram – </w:t>
+      </w:r>
+      <w:proofErr w:type="spellStart"/>
+      <w:r>
+        <w:t>PlayerFeedAction’s</w:t>
+      </w:r>
+      <w:proofErr w:type="spellEnd"/>
+      <w:r>
+        <w:t xml:space="preserve"> execute method</w:t>
+      </w:r>
+    </w:p>
+    <w:p>
+      <w:pPr>
+        <w:jc w:val="center"/>
+      </w:pPr>
+      <w:r>
+        <w:rPr>
+          <w:noProof/>
+        </w:rPr>
+        <w:drawing>
+          <wp:inline distT="0" distB="0" distL="0" distR="0" wp14:anchorId="47E36EC1" wp14:editId="70476F32">
+            <wp:extent cx="5113655" cy="5232400"/>
+            <wp:effectExtent l="0" t="0" r="0" b="6350"/>
+            <wp:docPr id="5" name="Picture 5"/>
+            <wp:cNvGraphicFramePr>
+              <a:graphicFrameLocks xmlns:a="http://schemas.openxmlformats.org/drawingml/2006/main" noChangeAspect="1"/>
+            </wp:cNvGraphicFramePr>
+            <a:graphic xmlns:a="http://schemas.openxmlformats.org/drawingml/2006/main">
+              <a:graphicData uri="http://schemas.openxmlformats.org/drawingml/2006/picture">
+                <pic:pic xmlns:pic="http://schemas.openxmlformats.org/drawingml/2006/picture">
+                  <pic:nvPicPr>
+                    <pic:cNvPr id="5" name="Picture 5"/>
+                    <pic:cNvPicPr/>
+                  </pic:nvPicPr>
+                  <pic:blipFill>
+                    <a:blip r:embed="rId8" cstate="print">
+                      <a:extLst>
+                        <a:ext uri="{28A0092B-C50C-407E-A947-70E740481C1C}">
+                          <a14:useLocalDpi xmlns:a14="http://schemas.microsoft.com/office/drawing/2010/main" val="0"/>
+                        </a:ext>
+                      </a:extLst>
+                    </a:blip>
+                    <a:stretch>
+                      <a:fillRect/>
+                    </a:stretch>
+                  </pic:blipFill>
+                  <pic:spPr>
+                    <a:xfrm>
+                      <a:off x="0" y="0"/>
+                      <a:ext cx="5113655" cy="5232400"/>
+                    </a:xfrm>
+                    <a:prstGeom prst="rect">
+                      <a:avLst/>
+                    </a:prstGeom>
+                  </pic:spPr>
+                </pic:pic>
+              </a:graphicData>
+            </a:graphic>
+          </wp:inline>
+        </w:drawing>
+      </w:r>
+    </w:p>
+    <w:p>
+      <w:r>
+        <w:lastRenderedPageBreak/>
+        <w:t xml:space="preserve">Sequence diagram – </w:t>
+      </w:r>
+      <w:proofErr w:type="spellStart"/>
+      <w:r>
+        <w:t>SearchItemAction’s</w:t>
+      </w:r>
+      <w:proofErr w:type="spellEnd"/>
+      <w:r>
+        <w:t xml:space="preserve"> execute method</w:t>
+      </w:r>
+    </w:p>
+    <w:p>
+      <w:pPr>
+        <w:jc w:val="center"/>
+      </w:pPr>
+      <w:r>
+        <w:rPr>
+          <w:noProof/>
+        </w:rPr>
+        <w:drawing>
+          <wp:inline distT="0" distB="0" distL="0" distR="0" wp14:anchorId="2BAF3FC4" wp14:editId="0BD05C43">
+            <wp:extent cx="5411470" cy="5340350"/>
+            <wp:effectExtent l="0" t="0" r="0" b="0"/>
+            <wp:docPr id="7" name="Picture 7"/>
+            <wp:cNvGraphicFramePr>
+              <a:graphicFrameLocks xmlns:a="http://schemas.openxmlformats.org/drawingml/2006/main" noChangeAspect="1"/>
+            </wp:cNvGraphicFramePr>
+            <a:graphic xmlns:a="http://schemas.openxmlformats.org/drawingml/2006/main">
+              <a:graphicData uri="http://schemas.openxmlformats.org/drawingml/2006/picture">
+                <pic:pic xmlns:pic="http://schemas.openxmlformats.org/drawingml/2006/picture">
+                  <pic:nvPicPr>
+                    <pic:cNvPr id="7" name="Picture 7"/>
+                    <pic:cNvPicPr/>
+                  </pic:nvPicPr>
+                  <pic:blipFill>
+                    <a:blip r:embed="rId9">
+                      <a:extLst>
+                        <a:ext uri="{28A0092B-C50C-407E-A947-70E740481C1C}">
+                          <a14:useLocalDpi xmlns:a14="http://schemas.microsoft.com/office/drawing/2010/main" val="0"/>
+                        </a:ext>
+                      </a:extLst>
+                    </a:blip>
+                    <a:stretch>
+                      <a:fillRect/>
+                    </a:stretch>
+                  </pic:blipFill>
+                  <pic:spPr>
+                    <a:xfrm>
+                      <a:off x="0" y="0"/>
+                      <a:ext cx="5411470" cy="5340350"/>
+                    </a:xfrm>
+                    <a:prstGeom prst="rect">
+                      <a:avLst/>
+                    </a:prstGeom>
+                  </pic:spPr>
+                </pic:pic>
+              </a:graphicData>
+            </a:graphic>
+          </wp:inline>
+        </w:drawing>
+      </w:r>
+    </w:p>
+    <w:p>
+      <w:r>
+        <w:lastRenderedPageBreak/>
+        <w:t xml:space="preserve">Sequence diagram – </w:t>
+      </w:r>
+      <w:proofErr w:type="spellStart"/>
+      <w:r>
+        <w:t>VendingMachine’s</w:t>
+      </w:r>
+      <w:proofErr w:type="spellEnd"/>
+      <w:r>
+        <w:t xml:space="preserve"> choose method</w:t>
+      </w:r>
+    </w:p>
+    <w:p>
+      <w:pPr>
+        <w:jc w:val="center"/>
+      </w:pPr>
+      <w:r>
+        <w:rPr>
+          <w:noProof/>
+        </w:rPr>
+        <w:drawing>
+          <wp:inline distT="0" distB="0" distL="0" distR="0" wp14:anchorId="19C6FFE8" wp14:editId="198B5E01">
+            <wp:extent cx="3365500" cy="5378450"/>
+            <wp:effectExtent l="0" t="0" r="6350" b="0"/>
+            <wp:docPr id="8" name="Picture 8"/>
+            <wp:cNvGraphicFramePr>
+              <a:graphicFrameLocks xmlns:a="http://schemas.openxmlformats.org/drawingml/2006/main" noChangeAspect="1"/>
+            </wp:cNvGraphicFramePr>
+            <a:graphic xmlns:a="http://schemas.openxmlformats.org/drawingml/2006/main">
+              <a:graphicData uri="http://schemas.openxmlformats.org/drawingml/2006/picture">
+                <pic:pic xmlns:pic="http://schemas.openxmlformats.org/drawingml/2006/picture">
+                  <pic:nvPicPr>
+                    <pic:cNvPr id="8" name="Picture 8"/>
+                    <pic:cNvPicPr/>
+                  </pic:nvPicPr>
+                  <pic:blipFill>
+                    <a:blip r:embed="rId10" cstate="print">
+                      <a:extLst>
+                        <a:ext uri="{28A0092B-C50C-407E-A947-70E740481C1C}">
+                          <a14:useLocalDpi xmlns:a14="http://schemas.microsoft.com/office/drawing/2010/main" val="0"/>
+                        </a:ext>
+                      </a:extLst>
+                    </a:blip>
+                    <a:stretch>
+                      <a:fillRect/>
+                    </a:stretch>
+                  </pic:blipFill>
+                  <pic:spPr>
+                    <a:xfrm>
+                      <a:off x="0" y="0"/>
+                      <a:ext cx="3365500" cy="5378450"/>
+                    </a:xfrm>
+                    <a:prstGeom prst="rect">
+                      <a:avLst/>
+                    </a:prstGeom>
+                  </pic:spPr>
+                </pic:pic>
+              </a:graphicData>
+            </a:graphic>
+          </wp:inline>
+        </w:drawing>
+      </w:r>
+    </w:p>
     <w:sectPr>
       <w:pgSz w:w="16838" w:h="11906" w:orient="landscape"/>
       <w:pgMar w:top="1440" w:right="1440" w:bottom="1440" w:left="1440" w:header="708" w:footer="708" w:gutter="0"/>

</xml_diff>

<commit_message>
Assignment 3 Interaction diagram update for AttackAction, AttackBehaviour, FeedingAction, FeedOnItemBehaviour, FeedOnActorBehaviour, DrinkingBehaviour and DrinkingAction
</commit_message>
<xml_diff>
--- a/docs/Assignment 3 docs/Interaction diagrams Assignment 3.docx
+++ b/docs/Assignment 3 docs/Interaction diagrams Assignment 3.docx
@@ -534,6 +534,617 @@
       </w:r>
       <w:proofErr w:type="spellStart"/>
       <w:r>
+        <w:t>AttackAction.execute</w:t>
+      </w:r>
+      <w:proofErr w:type="spellEnd"/>
+      <w:r>
+        <w:t xml:space="preserve"> method</w:t>
+      </w:r>
+      <w:r>
+        <w:rPr>
+          <w:noProof/>
+        </w:rPr>
+        <w:drawing>
+          <wp:inline distT="0" distB="0" distL="0" distR="0" wp14:anchorId="252CABE3" wp14:editId="3DCAFBBB">
+            <wp:extent cx="8854440" cy="5450205"/>
+            <wp:effectExtent l="0" t="0" r="3810" b="0"/>
+            <wp:docPr id="6" name="Picture 6"/>
+            <wp:cNvGraphicFramePr>
+              <a:graphicFrameLocks xmlns:a="http://schemas.openxmlformats.org/drawingml/2006/main" noChangeAspect="1"/>
+            </wp:cNvGraphicFramePr>
+            <a:graphic xmlns:a="http://schemas.openxmlformats.org/drawingml/2006/main">
+              <a:graphicData uri="http://schemas.openxmlformats.org/drawingml/2006/picture">
+                <pic:pic xmlns:pic="http://schemas.openxmlformats.org/drawingml/2006/picture">
+                  <pic:nvPicPr>
+                    <pic:cNvPr id="0" name="Picture 1"/>
+                    <pic:cNvPicPr>
+                      <a:picLocks noChangeAspect="1" noChangeArrowheads="1"/>
+                    </pic:cNvPicPr>
+                  </pic:nvPicPr>
+                  <pic:blipFill>
+                    <a:blip r:embed="rId10">
+                      <a:extLst>
+                        <a:ext uri="{28A0092B-C50C-407E-A947-70E740481C1C}">
+                          <a14:useLocalDpi xmlns:a14="http://schemas.microsoft.com/office/drawing/2010/main" val="0"/>
+                        </a:ext>
+                      </a:extLst>
+                    </a:blip>
+                    <a:srcRect/>
+                    <a:stretch>
+                      <a:fillRect/>
+                    </a:stretch>
+                  </pic:blipFill>
+                  <pic:spPr bwMode="auto">
+                    <a:xfrm>
+                      <a:off x="0" y="0"/>
+                      <a:ext cx="8854440" cy="5450205"/>
+                    </a:xfrm>
+                    <a:prstGeom prst="rect">
+                      <a:avLst/>
+                    </a:prstGeom>
+                    <a:noFill/>
+                    <a:ln>
+                      <a:noFill/>
+                    </a:ln>
+                  </pic:spPr>
+                </pic:pic>
+              </a:graphicData>
+            </a:graphic>
+          </wp:inline>
+        </w:drawing>
+      </w:r>
+    </w:p>
+    <w:p>
+      <w:r>
+        <w:lastRenderedPageBreak/>
+        <w:t xml:space="preserve">Sequence diagram – </w:t>
+      </w:r>
+      <w:proofErr w:type="spellStart"/>
+      <w:r>
+        <w:t>Attack</w:t>
+      </w:r>
+      <w:r>
+        <w:t>Behaviour</w:t>
+      </w:r>
+      <w:r>
+        <w:t>.</w:t>
+      </w:r>
+      <w:r>
+        <w:t>getAction</w:t>
+      </w:r>
+      <w:proofErr w:type="spellEnd"/>
+      <w:r>
+        <w:t xml:space="preserve"> method</w:t>
+      </w:r>
+    </w:p>
+    <w:p>
+      <w:r>
+        <w:rPr>
+          <w:noProof/>
+        </w:rPr>
+        <w:drawing>
+          <wp:inline distT="0" distB="0" distL="0" distR="0" wp14:anchorId="2979D35C" wp14:editId="0344F7FA">
+            <wp:extent cx="8855710" cy="4325620"/>
+            <wp:effectExtent l="0" t="0" r="2540" b="0"/>
+            <wp:docPr id="9" name="Picture 9"/>
+            <wp:cNvGraphicFramePr>
+              <a:graphicFrameLocks xmlns:a="http://schemas.openxmlformats.org/drawingml/2006/main" noChangeAspect="1"/>
+            </wp:cNvGraphicFramePr>
+            <a:graphic xmlns:a="http://schemas.openxmlformats.org/drawingml/2006/main">
+              <a:graphicData uri="http://schemas.openxmlformats.org/drawingml/2006/picture">
+                <pic:pic xmlns:pic="http://schemas.openxmlformats.org/drawingml/2006/picture">
+                  <pic:nvPicPr>
+                    <pic:cNvPr id="0" name="Picture 2"/>
+                    <pic:cNvPicPr>
+                      <a:picLocks noChangeAspect="1" noChangeArrowheads="1"/>
+                    </pic:cNvPicPr>
+                  </pic:nvPicPr>
+                  <pic:blipFill>
+                    <a:blip r:embed="rId11">
+                      <a:extLst>
+                        <a:ext uri="{28A0092B-C50C-407E-A947-70E740481C1C}">
+                          <a14:useLocalDpi xmlns:a14="http://schemas.microsoft.com/office/drawing/2010/main" val="0"/>
+                        </a:ext>
+                      </a:extLst>
+                    </a:blip>
+                    <a:srcRect/>
+                    <a:stretch>
+                      <a:fillRect/>
+                    </a:stretch>
+                  </pic:blipFill>
+                  <pic:spPr bwMode="auto">
+                    <a:xfrm>
+                      <a:off x="0" y="0"/>
+                      <a:ext cx="8855710" cy="4325620"/>
+                    </a:xfrm>
+                    <a:prstGeom prst="rect">
+                      <a:avLst/>
+                    </a:prstGeom>
+                    <a:noFill/>
+                    <a:ln>
+                      <a:noFill/>
+                    </a:ln>
+                  </pic:spPr>
+                </pic:pic>
+              </a:graphicData>
+            </a:graphic>
+          </wp:inline>
+        </w:drawing>
+      </w:r>
+    </w:p>
+    <w:p/>
+    <w:p>
+      <w:pPr>
+        <w:jc w:val="center"/>
+      </w:pPr>
+    </w:p>
+    <w:p>
+      <w:pPr>
+        <w:jc w:val="center"/>
+      </w:pPr>
+    </w:p>
+    <w:p>
+      <w:r>
+        <w:lastRenderedPageBreak/>
+        <w:t xml:space="preserve">Sequence diagram </w:t>
+      </w:r>
+      <w:r>
+        <w:t xml:space="preserve">– </w:t>
+      </w:r>
+      <w:proofErr w:type="spellStart"/>
+      <w:r>
+        <w:t>FeedingAction.execute</w:t>
+      </w:r>
+      <w:proofErr w:type="spellEnd"/>
+      <w:r>
+        <w:t xml:space="preserve"> </w:t>
+      </w:r>
+      <w:r>
+        <w:t>method</w:t>
+      </w:r>
+    </w:p>
+    <w:p>
+      <w:r>
+        <w:rPr>
+          <w:noProof/>
+        </w:rPr>
+        <w:drawing>
+          <wp:inline distT="0" distB="0" distL="0" distR="0" wp14:anchorId="6CC2A714" wp14:editId="31632ED0">
+            <wp:extent cx="8855710" cy="3945890"/>
+            <wp:effectExtent l="0" t="0" r="2540" b="0"/>
+            <wp:docPr id="10" name="Picture 10"/>
+            <wp:cNvGraphicFramePr>
+              <a:graphicFrameLocks xmlns:a="http://schemas.openxmlformats.org/drawingml/2006/main" noChangeAspect="1"/>
+            </wp:cNvGraphicFramePr>
+            <a:graphic xmlns:a="http://schemas.openxmlformats.org/drawingml/2006/main">
+              <a:graphicData uri="http://schemas.openxmlformats.org/drawingml/2006/picture">
+                <pic:pic xmlns:pic="http://schemas.openxmlformats.org/drawingml/2006/picture">
+                  <pic:nvPicPr>
+                    <pic:cNvPr id="0" name="Picture 3"/>
+                    <pic:cNvPicPr>
+                      <a:picLocks noChangeAspect="1" noChangeArrowheads="1"/>
+                    </pic:cNvPicPr>
+                  </pic:nvPicPr>
+                  <pic:blipFill>
+                    <a:blip r:embed="rId12">
+                      <a:extLst>
+                        <a:ext uri="{28A0092B-C50C-407E-A947-70E740481C1C}">
+                          <a14:useLocalDpi xmlns:a14="http://schemas.microsoft.com/office/drawing/2010/main" val="0"/>
+                        </a:ext>
+                      </a:extLst>
+                    </a:blip>
+                    <a:srcRect/>
+                    <a:stretch>
+                      <a:fillRect/>
+                    </a:stretch>
+                  </pic:blipFill>
+                  <pic:spPr bwMode="auto">
+                    <a:xfrm>
+                      <a:off x="0" y="0"/>
+                      <a:ext cx="8855710" cy="3945890"/>
+                    </a:xfrm>
+                    <a:prstGeom prst="rect">
+                      <a:avLst/>
+                    </a:prstGeom>
+                    <a:noFill/>
+                    <a:ln>
+                      <a:noFill/>
+                    </a:ln>
+                  </pic:spPr>
+                </pic:pic>
+              </a:graphicData>
+            </a:graphic>
+          </wp:inline>
+        </w:drawing>
+      </w:r>
+    </w:p>
+    <w:p/>
+    <w:p>
+      <w:pPr>
+        <w:jc w:val="center"/>
+      </w:pPr>
+    </w:p>
+    <w:p>
+      <w:pPr>
+        <w:jc w:val="center"/>
+      </w:pPr>
+    </w:p>
+    <w:p>
+      <w:pPr>
+        <w:jc w:val="center"/>
+      </w:pPr>
+    </w:p>
+    <w:p>
+      <w:pPr>
+        <w:jc w:val="center"/>
+      </w:pPr>
+    </w:p>
+    <w:p>
+      <w:r>
+        <w:lastRenderedPageBreak/>
+        <w:t>Sequence diagram –</w:t>
+      </w:r>
+      <w:proofErr w:type="spellStart"/>
+      <w:r>
+        <w:t>FeedOnActor</w:t>
+      </w:r>
+      <w:r>
+        <w:t>Behaviour</w:t>
+      </w:r>
+      <w:r>
+        <w:t>.getAction</w:t>
+      </w:r>
+      <w:proofErr w:type="spellEnd"/>
+      <w:r>
+        <w:t xml:space="preserve"> </w:t>
+      </w:r>
+      <w:r>
+        <w:t>method</w:t>
+      </w:r>
+    </w:p>
+    <w:p>
+      <w:r>
+        <w:rPr>
+          <w:noProof/>
+        </w:rPr>
+        <w:drawing>
+          <wp:inline distT="0" distB="0" distL="0" distR="0" wp14:anchorId="6E47C713" wp14:editId="57143C92">
+            <wp:extent cx="8855710" cy="4276725"/>
+            <wp:effectExtent l="0" t="0" r="2540" b="9525"/>
+            <wp:docPr id="12" name="Picture 12"/>
+            <wp:cNvGraphicFramePr>
+              <a:graphicFrameLocks xmlns:a="http://schemas.openxmlformats.org/drawingml/2006/main" noChangeAspect="1"/>
+            </wp:cNvGraphicFramePr>
+            <a:graphic xmlns:a="http://schemas.openxmlformats.org/drawingml/2006/main">
+              <a:graphicData uri="http://schemas.openxmlformats.org/drawingml/2006/picture">
+                <pic:pic xmlns:pic="http://schemas.openxmlformats.org/drawingml/2006/picture">
+                  <pic:nvPicPr>
+                    <pic:cNvPr id="0" name="Picture 5"/>
+                    <pic:cNvPicPr>
+                      <a:picLocks noChangeAspect="1" noChangeArrowheads="1"/>
+                    </pic:cNvPicPr>
+                  </pic:nvPicPr>
+                  <pic:blipFill>
+                    <a:blip r:embed="rId13">
+                      <a:extLst>
+                        <a:ext uri="{28A0092B-C50C-407E-A947-70E740481C1C}">
+                          <a14:useLocalDpi xmlns:a14="http://schemas.microsoft.com/office/drawing/2010/main" val="0"/>
+                        </a:ext>
+                      </a:extLst>
+                    </a:blip>
+                    <a:srcRect/>
+                    <a:stretch>
+                      <a:fillRect/>
+                    </a:stretch>
+                  </pic:blipFill>
+                  <pic:spPr bwMode="auto">
+                    <a:xfrm>
+                      <a:off x="0" y="0"/>
+                      <a:ext cx="8855710" cy="4276725"/>
+                    </a:xfrm>
+                    <a:prstGeom prst="rect">
+                      <a:avLst/>
+                    </a:prstGeom>
+                    <a:noFill/>
+                    <a:ln>
+                      <a:noFill/>
+                    </a:ln>
+                  </pic:spPr>
+                </pic:pic>
+              </a:graphicData>
+            </a:graphic>
+          </wp:inline>
+        </w:drawing>
+      </w:r>
+    </w:p>
+    <w:p/>
+    <w:p>
+      <w:pPr>
+        <w:jc w:val="center"/>
+      </w:pPr>
+    </w:p>
+    <w:p>
+      <w:pPr>
+        <w:jc w:val="center"/>
+      </w:pPr>
+    </w:p>
+    <w:p>
+      <w:pPr>
+        <w:jc w:val="center"/>
+      </w:pPr>
+    </w:p>
+    <w:p>
+      <w:r>
+        <w:lastRenderedPageBreak/>
+        <w:t>Sequence diagram –</w:t>
+      </w:r>
+      <w:r>
+        <w:t xml:space="preserve"> </w:t>
+      </w:r>
+      <w:proofErr w:type="spellStart"/>
+      <w:r>
+        <w:t>FeedOnItem</w:t>
+      </w:r>
+      <w:r>
+        <w:t>Behaviour</w:t>
+      </w:r>
+      <w:r>
+        <w:t>.getAction</w:t>
+      </w:r>
+      <w:proofErr w:type="spellEnd"/>
+      <w:r>
+        <w:t xml:space="preserve"> </w:t>
+      </w:r>
+      <w:r>
+        <w:t>method</w:t>
+      </w:r>
+    </w:p>
+    <w:p>
+      <w:r>
+        <w:rPr>
+          <w:noProof/>
+        </w:rPr>
+        <w:drawing>
+          <wp:inline distT="0" distB="0" distL="0" distR="0" wp14:anchorId="5EC13D12" wp14:editId="039A295A">
+            <wp:extent cx="8855710" cy="5212080"/>
+            <wp:effectExtent l="0" t="0" r="2540" b="7620"/>
+            <wp:docPr id="13" name="Picture 13"/>
+            <wp:cNvGraphicFramePr>
+              <a:graphicFrameLocks xmlns:a="http://schemas.openxmlformats.org/drawingml/2006/main" noChangeAspect="1"/>
+            </wp:cNvGraphicFramePr>
+            <a:graphic xmlns:a="http://schemas.openxmlformats.org/drawingml/2006/main">
+              <a:graphicData uri="http://schemas.openxmlformats.org/drawingml/2006/picture">
+                <pic:pic xmlns:pic="http://schemas.openxmlformats.org/drawingml/2006/picture">
+                  <pic:nvPicPr>
+                    <pic:cNvPr id="0" name="Picture 6"/>
+                    <pic:cNvPicPr>
+                      <a:picLocks noChangeAspect="1" noChangeArrowheads="1"/>
+                    </pic:cNvPicPr>
+                  </pic:nvPicPr>
+                  <pic:blipFill>
+                    <a:blip r:embed="rId14">
+                      <a:extLst>
+                        <a:ext uri="{28A0092B-C50C-407E-A947-70E740481C1C}">
+                          <a14:useLocalDpi xmlns:a14="http://schemas.microsoft.com/office/drawing/2010/main" val="0"/>
+                        </a:ext>
+                      </a:extLst>
+                    </a:blip>
+                    <a:srcRect/>
+                    <a:stretch>
+                      <a:fillRect/>
+                    </a:stretch>
+                  </pic:blipFill>
+                  <pic:spPr bwMode="auto">
+                    <a:xfrm>
+                      <a:off x="0" y="0"/>
+                      <a:ext cx="8855710" cy="5212080"/>
+                    </a:xfrm>
+                    <a:prstGeom prst="rect">
+                      <a:avLst/>
+                    </a:prstGeom>
+                    <a:noFill/>
+                    <a:ln>
+                      <a:noFill/>
+                    </a:ln>
+                  </pic:spPr>
+                </pic:pic>
+              </a:graphicData>
+            </a:graphic>
+          </wp:inline>
+        </w:drawing>
+      </w:r>
+    </w:p>
+    <w:p>
+      <w:r>
+        <w:lastRenderedPageBreak/>
+        <w:t>Sequence diagram –</w:t>
+      </w:r>
+      <w:proofErr w:type="spellStart"/>
+      <w:r>
+        <w:t>DrinkingAction.execute</w:t>
+      </w:r>
+      <w:proofErr w:type="spellEnd"/>
+      <w:r>
+        <w:t xml:space="preserve"> </w:t>
+      </w:r>
+      <w:r>
+        <w:t>method</w:t>
+      </w:r>
+    </w:p>
+    <w:p>
+      <w:r>
+        <w:rPr>
+          <w:noProof/>
+        </w:rPr>
+        <w:drawing>
+          <wp:inline distT="0" distB="0" distL="0" distR="0" wp14:anchorId="0B0163D1" wp14:editId="5EA7A819">
+            <wp:extent cx="8011795" cy="4304665"/>
+            <wp:effectExtent l="0" t="0" r="8255" b="635"/>
+            <wp:docPr id="14" name="Picture 14"/>
+            <wp:cNvGraphicFramePr>
+              <a:graphicFrameLocks xmlns:a="http://schemas.openxmlformats.org/drawingml/2006/main" noChangeAspect="1"/>
+            </wp:cNvGraphicFramePr>
+            <a:graphic xmlns:a="http://schemas.openxmlformats.org/drawingml/2006/main">
+              <a:graphicData uri="http://schemas.openxmlformats.org/drawingml/2006/picture">
+                <pic:pic xmlns:pic="http://schemas.openxmlformats.org/drawingml/2006/picture">
+                  <pic:nvPicPr>
+                    <pic:cNvPr id="0" name="Picture 7"/>
+                    <pic:cNvPicPr>
+                      <a:picLocks noChangeAspect="1" noChangeArrowheads="1"/>
+                    </pic:cNvPicPr>
+                  </pic:nvPicPr>
+                  <pic:blipFill>
+                    <a:blip r:embed="rId15">
+                      <a:extLst>
+                        <a:ext uri="{28A0092B-C50C-407E-A947-70E740481C1C}">
+                          <a14:useLocalDpi xmlns:a14="http://schemas.microsoft.com/office/drawing/2010/main" val="0"/>
+                        </a:ext>
+                      </a:extLst>
+                    </a:blip>
+                    <a:srcRect/>
+                    <a:stretch>
+                      <a:fillRect/>
+                    </a:stretch>
+                  </pic:blipFill>
+                  <pic:spPr bwMode="auto">
+                    <a:xfrm>
+                      <a:off x="0" y="0"/>
+                      <a:ext cx="8011795" cy="4304665"/>
+                    </a:xfrm>
+                    <a:prstGeom prst="rect">
+                      <a:avLst/>
+                    </a:prstGeom>
+                    <a:noFill/>
+                    <a:ln>
+                      <a:noFill/>
+                    </a:ln>
+                  </pic:spPr>
+                </pic:pic>
+              </a:graphicData>
+            </a:graphic>
+          </wp:inline>
+        </w:drawing>
+      </w:r>
+    </w:p>
+    <w:p>
+      <w:pPr>
+        <w:jc w:val="center"/>
+      </w:pPr>
+    </w:p>
+    <w:p>
+      <w:pPr>
+        <w:jc w:val="center"/>
+      </w:pPr>
+    </w:p>
+    <w:p>
+      <w:pPr>
+        <w:jc w:val="center"/>
+      </w:pPr>
+    </w:p>
+    <w:p>
+      <w:pPr>
+        <w:rPr>
+          <w:noProof/>
+        </w:rPr>
+      </w:pPr>
+      <w:r>
+        <w:lastRenderedPageBreak/>
+        <w:t>Sequence diagram –</w:t>
+      </w:r>
+      <w:r>
+        <w:t xml:space="preserve"> </w:t>
+      </w:r>
+      <w:proofErr w:type="spellStart"/>
+      <w:r>
+        <w:t>DrinkingBehaviour</w:t>
+      </w:r>
+      <w:r>
+        <w:t>.</w:t>
+      </w:r>
+      <w:r>
+        <w:t>getAction</w:t>
+      </w:r>
+      <w:proofErr w:type="spellEnd"/>
+      <w:r>
+        <w:t xml:space="preserve"> method</w:t>
+      </w:r>
+    </w:p>
+    <w:p>
+      <w:pPr>
+        <w:rPr>
+          <w:noProof/>
+        </w:rPr>
+      </w:pPr>
+    </w:p>
+    <w:p>
+      <w:r>
+        <w:rPr>
+          <w:noProof/>
+        </w:rPr>
+        <w:drawing>
+          <wp:inline distT="0" distB="0" distL="0" distR="0" wp14:anchorId="711AE60E" wp14:editId="2FF8A378">
+            <wp:extent cx="8854440" cy="4255135"/>
+            <wp:effectExtent l="0" t="0" r="3810" b="0"/>
+            <wp:docPr id="16" name="Picture 16"/>
+            <wp:cNvGraphicFramePr>
+              <a:graphicFrameLocks xmlns:a="http://schemas.openxmlformats.org/drawingml/2006/main" noChangeAspect="1"/>
+            </wp:cNvGraphicFramePr>
+            <a:graphic xmlns:a="http://schemas.openxmlformats.org/drawingml/2006/main">
+              <a:graphicData uri="http://schemas.openxmlformats.org/drawingml/2006/picture">
+                <pic:pic xmlns:pic="http://schemas.openxmlformats.org/drawingml/2006/picture">
+                  <pic:nvPicPr>
+                    <pic:cNvPr id="0" name="Picture 9"/>
+                    <pic:cNvPicPr>
+                      <a:picLocks noChangeAspect="1" noChangeArrowheads="1"/>
+                    </pic:cNvPicPr>
+                  </pic:nvPicPr>
+                  <pic:blipFill>
+                    <a:blip r:embed="rId16">
+                      <a:extLst>
+                        <a:ext uri="{28A0092B-C50C-407E-A947-70E740481C1C}">
+                          <a14:useLocalDpi xmlns:a14="http://schemas.microsoft.com/office/drawing/2010/main" val="0"/>
+                        </a:ext>
+                      </a:extLst>
+                    </a:blip>
+                    <a:srcRect/>
+                    <a:stretch>
+                      <a:fillRect/>
+                    </a:stretch>
+                  </pic:blipFill>
+                  <pic:spPr bwMode="auto">
+                    <a:xfrm>
+                      <a:off x="0" y="0"/>
+                      <a:ext cx="8854440" cy="4255135"/>
+                    </a:xfrm>
+                    <a:prstGeom prst="rect">
+                      <a:avLst/>
+                    </a:prstGeom>
+                    <a:noFill/>
+                    <a:ln>
+                      <a:noFill/>
+                    </a:ln>
+                  </pic:spPr>
+                </pic:pic>
+              </a:graphicData>
+            </a:graphic>
+          </wp:inline>
+        </w:drawing>
+      </w:r>
+    </w:p>
+    <w:p/>
+    <w:p>
+      <w:pPr>
+        <w:jc w:val="center"/>
+      </w:pPr>
+    </w:p>
+    <w:p/>
+    <w:p>
+      <w:r>
+        <w:lastRenderedPageBreak/>
+        <w:t xml:space="preserve">Sequence diagram – </w:t>
+      </w:r>
+      <w:proofErr w:type="spellStart"/>
+      <w:r>
         <w:t>VendingMachine’s</w:t>
       </w:r>
       <w:proofErr w:type="spellEnd"/>
@@ -565,7 +1176,7 @@
                     <pic:cNvPicPr/>
                   </pic:nvPicPr>
                   <pic:blipFill>
-                    <a:blip r:embed="rId10" cstate="print">
+                    <a:blip r:embed="rId17" cstate="print">
                       <a:extLst>
                         <a:ext uri="{28A0092B-C50C-407E-A947-70E740481C1C}">
                           <a14:useLocalDpi xmlns:a14="http://schemas.microsoft.com/office/drawing/2010/main" val="0"/>

</xml_diff>